<commit_message>
Adiciona Rateios ao template
</commit_message>
<xml_diff>
--- a/Template.docx
+++ b/Template.docx
@@ -46,6 +46,38 @@
     <w:p>
       <w:pPr>
         <w:spacing w:after="0"/>
+        <w:ind w:hanging="1276"/>
+      </w:pPr>
+      <w:r>
+        <w:t>Cooperativa/Agência: {{</w:t>
+      </w:r>
+      <w:r>
+        <w:t xml:space="preserve"> </w:t>
+      </w:r>
+      <w:r>
+        <w:t>titulo.</w:t>
+      </w:r>
+      <w:r>
+        <w:t>cooperativa}}/{{</w:t>
+      </w:r>
+      <w:r>
+        <w:t>titulo.</w:t>
+      </w:r>
+      <w:bookmarkStart w:id="0" w:name="_GoBack"/>
+      <w:bookmarkEnd w:id="0"/>
+      <w:r>
+        <w:t>ag</w:t>
+      </w:r>
+      <w:r>
+        <w:t>e</w:t>
+      </w:r>
+      <w:r>
+        <w:t>ncia}}</w:t>
+      </w:r>
+    </w:p>
+    <w:p>
+      <w:pPr>
+        <w:spacing w:after="0"/>
         <w:ind w:left="-1276" w:right="-1135"/>
       </w:pPr>
       <w:r>
@@ -126,7 +158,7 @@
     </w:p>
     <w:tbl>
       <w:tblPr>
-        <w:tblStyle w:val="SombreamentoMdio1-nfase3"/>
+        <w:tblStyle w:val="ListaColorida"/>
         <w:tblpPr w:leftFromText="141" w:rightFromText="141" w:vertAnchor="text" w:horzAnchor="margin" w:tblpXSpec="center" w:tblpY="272"/>
         <w:tblW w:w="11092" w:type="dxa"/>
         <w:tblLayout w:type="fixed"/>
@@ -299,9 +331,6 @@
         </w:tc>
       </w:tr>
       <w:tr>
-        <w:trPr>
-          <w:cnfStyle w:val="000000010000" w:firstRow="0" w:lastRow="0" w:firstColumn="0" w:lastColumn="0" w:oddVBand="0" w:evenVBand="0" w:oddHBand="0" w:evenHBand="1" w:firstRowFirstColumn="0" w:firstRowLastColumn="0" w:lastRowFirstColumn="0" w:lastRowLastColumn="0"/>
-        </w:trPr>
         <w:tc>
           <w:tcPr>
             <w:cnfStyle w:val="001000000000" w:firstRow="0" w:lastRow="0" w:firstColumn="1" w:lastColumn="0" w:oddVBand="0" w:evenVBand="0" w:oddHBand="0" w:evenHBand="0" w:firstRowFirstColumn="0" w:firstRowLastColumn="0" w:lastRowFirstColumn="0" w:lastRowLastColumn="0"/>
@@ -336,7 +365,7 @@
           <w:p>
             <w:pPr>
               <w:ind w:right="-994"/>
-              <w:cnfStyle w:val="000000010000" w:firstRow="0" w:lastRow="0" w:firstColumn="0" w:lastColumn="0" w:oddVBand="0" w:evenVBand="0" w:oddHBand="0" w:evenHBand="1" w:firstRowFirstColumn="0" w:firstRowLastColumn="0" w:lastRowFirstColumn="0" w:lastRowLastColumn="0"/>
+              <w:cnfStyle w:val="000000000000" w:firstRow="0" w:lastRow="0" w:firstColumn="0" w:lastColumn="0" w:oddVBand="0" w:evenVBand="0" w:oddHBand="0" w:evenHBand="0" w:firstRowFirstColumn="0" w:firstRowLastColumn="0" w:lastRowFirstColumn="0" w:lastRowLastColumn="0"/>
             </w:pPr>
             <w:r>
               <w:t>{</w:t>
@@ -363,7 +392,7 @@
           <w:p>
             <w:pPr>
               <w:ind w:right="-994"/>
-              <w:cnfStyle w:val="000000010000" w:firstRow="0" w:lastRow="0" w:firstColumn="0" w:lastColumn="0" w:oddVBand="0" w:evenVBand="0" w:oddHBand="0" w:evenHBand="1" w:firstRowFirstColumn="0" w:firstRowLastColumn="0" w:lastRowFirstColumn="0" w:lastRowLastColumn="0"/>
+              <w:cnfStyle w:val="000000000000" w:firstRow="0" w:lastRow="0" w:firstColumn="0" w:lastColumn="0" w:oddVBand="0" w:evenVBand="0" w:oddHBand="0" w:evenHBand="0" w:firstRowFirstColumn="0" w:firstRowLastColumn="0" w:lastRowFirstColumn="0" w:lastRowLastColumn="0"/>
             </w:pPr>
             <w:r>
               <w:t>{</w:t>
@@ -390,7 +419,7 @@
           <w:p>
             <w:pPr>
               <w:ind w:right="-994"/>
-              <w:cnfStyle w:val="000000010000" w:firstRow="0" w:lastRow="0" w:firstColumn="0" w:lastColumn="0" w:oddVBand="0" w:evenVBand="0" w:oddHBand="0" w:evenHBand="1" w:firstRowFirstColumn="0" w:firstRowLastColumn="0" w:lastRowFirstColumn="0" w:lastRowLastColumn="0"/>
+              <w:cnfStyle w:val="000000000000" w:firstRow="0" w:lastRow="0" w:firstColumn="0" w:lastColumn="0" w:oddVBand="0" w:evenVBand="0" w:oddHBand="0" w:evenHBand="0" w:firstRowFirstColumn="0" w:firstRowLastColumn="0" w:lastRowFirstColumn="0" w:lastRowLastColumn="0"/>
             </w:pPr>
             <w:r>
               <w:t>{</w:t>
@@ -416,7 +445,7 @@
           </w:tcPr>
           <w:p>
             <w:pPr>
-              <w:cnfStyle w:val="000000010000" w:firstRow="0" w:lastRow="0" w:firstColumn="0" w:lastColumn="0" w:oddVBand="0" w:evenVBand="0" w:oddHBand="0" w:evenHBand="1" w:firstRowFirstColumn="0" w:firstRowLastColumn="0" w:lastRowFirstColumn="0" w:lastRowLastColumn="0"/>
+              <w:cnfStyle w:val="000000000000" w:firstRow="0" w:lastRow="0" w:firstColumn="0" w:lastColumn="0" w:oddVBand="0" w:evenVBand="0" w:oddHBand="0" w:evenHBand="0" w:firstRowFirstColumn="0" w:firstRowLastColumn="0" w:lastRowFirstColumn="0" w:lastRowLastColumn="0"/>
             </w:pPr>
             <w:r>
               <w:t>{</w:t>
@@ -519,9 +548,6 @@
         </w:tc>
       </w:tr>
       <w:tr>
-        <w:trPr>
-          <w:cnfStyle w:val="000000010000" w:firstRow="0" w:lastRow="0" w:firstColumn="0" w:lastColumn="0" w:oddVBand="0" w:evenVBand="0" w:oddHBand="0" w:evenHBand="1" w:firstRowFirstColumn="0" w:firstRowLastColumn="0" w:lastRowFirstColumn="0" w:lastRowLastColumn="0"/>
-        </w:trPr>
         <w:tc>
           <w:tcPr>
             <w:cnfStyle w:val="001000000000" w:firstRow="0" w:lastRow="0" w:firstColumn="1" w:lastColumn="0" w:oddVBand="0" w:evenVBand="0" w:oddHBand="0" w:evenHBand="0" w:firstRowFirstColumn="0" w:firstRowLastColumn="0" w:lastRowFirstColumn="0" w:lastRowLastColumn="0"/>
@@ -543,7 +569,7 @@
           <w:p>
             <w:pPr>
               <w:ind w:right="-994"/>
-              <w:cnfStyle w:val="000000010000" w:firstRow="0" w:lastRow="0" w:firstColumn="0" w:lastColumn="0" w:oddVBand="0" w:evenVBand="0" w:oddHBand="0" w:evenHBand="1" w:firstRowFirstColumn="0" w:firstRowLastColumn="0" w:lastRowFirstColumn="0" w:lastRowLastColumn="0"/>
+              <w:cnfStyle w:val="000000000000" w:firstRow="0" w:lastRow="0" w:firstColumn="0" w:lastColumn="0" w:oddVBand="0" w:evenVBand="0" w:oddHBand="0" w:evenHBand="0" w:firstRowFirstColumn="0" w:firstRowLastColumn="0" w:lastRowFirstColumn="0" w:lastRowLastColumn="0"/>
             </w:pPr>
           </w:p>
         </w:tc>
@@ -554,7 +580,7 @@
           <w:p>
             <w:pPr>
               <w:ind w:right="-994"/>
-              <w:cnfStyle w:val="000000010000" w:firstRow="0" w:lastRow="0" w:firstColumn="0" w:lastColumn="0" w:oddVBand="0" w:evenVBand="0" w:oddHBand="0" w:evenHBand="1" w:firstRowFirstColumn="0" w:firstRowLastColumn="0" w:lastRowFirstColumn="0" w:lastRowLastColumn="0"/>
+              <w:cnfStyle w:val="000000000000" w:firstRow="0" w:lastRow="0" w:firstColumn="0" w:lastColumn="0" w:oddVBand="0" w:evenVBand="0" w:oddHBand="0" w:evenHBand="0" w:firstRowFirstColumn="0" w:firstRowLastColumn="0" w:lastRowFirstColumn="0" w:lastRowLastColumn="0"/>
             </w:pPr>
           </w:p>
         </w:tc>
@@ -565,7 +591,7 @@
           <w:p>
             <w:pPr>
               <w:ind w:right="-994"/>
-              <w:cnfStyle w:val="000000010000" w:firstRow="0" w:lastRow="0" w:firstColumn="0" w:lastColumn="0" w:oddVBand="0" w:evenVBand="0" w:oddHBand="0" w:evenHBand="1" w:firstRowFirstColumn="0" w:firstRowLastColumn="0" w:lastRowFirstColumn="0" w:lastRowLastColumn="0"/>
+              <w:cnfStyle w:val="000000000000" w:firstRow="0" w:lastRow="0" w:firstColumn="0" w:lastColumn="0" w:oddVBand="0" w:evenVBand="0" w:oddHBand="0" w:evenHBand="0" w:firstRowFirstColumn="0" w:firstRowLastColumn="0" w:lastRowFirstColumn="0" w:lastRowLastColumn="0"/>
             </w:pPr>
             <w:r>
               <w:rPr>
@@ -585,8 +611,6 @@
               </w:rPr>
               <w:t xml:space="preserve"> </w:t>
             </w:r>
-            <w:bookmarkStart w:id="0" w:name="_GoBack"/>
-            <w:bookmarkEnd w:id="0"/>
             <w:proofErr w:type="spellStart"/>
             <w:r>
               <w:rPr>
@@ -618,7 +642,7 @@
           <w:p>
             <w:pPr>
               <w:ind w:right="-994"/>
-              <w:cnfStyle w:val="000000010000" w:firstRow="0" w:lastRow="0" w:firstColumn="0" w:lastColumn="0" w:oddVBand="0" w:evenVBand="0" w:oddHBand="0" w:evenHBand="1" w:firstRowFirstColumn="0" w:firstRowLastColumn="0" w:lastRowFirstColumn="0" w:lastRowLastColumn="0"/>
+              <w:cnfStyle w:val="000000000000" w:firstRow="0" w:lastRow="0" w:firstColumn="0" w:lastColumn="0" w:oddVBand="0" w:evenVBand="0" w:oddHBand="0" w:evenHBand="0" w:firstRowFirstColumn="0" w:firstRowLastColumn="0" w:lastRowFirstColumn="0" w:lastRowLastColumn="0"/>
             </w:pPr>
             <w:r>
               <w:rPr>
@@ -706,6 +730,370 @@
       <w:pPr>
         <w:spacing w:after="0"/>
         <w:ind w:left="-1276" w:right="-1135"/>
+      </w:pPr>
+    </w:p>
+    <w:p>
+      <w:pPr>
+        <w:spacing w:after="0"/>
+        <w:ind w:left="-1276" w:right="-1135"/>
+        <w:jc w:val="center"/>
+      </w:pPr>
+      <w:r>
+        <w:t>Rateio por Cooperativas/Agências</w:t>
+      </w:r>
+    </w:p>
+    <w:tbl>
+      <w:tblPr>
+        <w:tblStyle w:val="ListaColorida"/>
+        <w:tblW w:w="0" w:type="auto"/>
+        <w:tblLook w:val="04A0" w:firstRow="1" w:lastRow="0" w:firstColumn="1" w:lastColumn="0" w:noHBand="0" w:noVBand="1"/>
+      </w:tblPr>
+      <w:tblGrid>
+        <w:gridCol w:w="2881"/>
+        <w:gridCol w:w="2881"/>
+        <w:gridCol w:w="2882"/>
+      </w:tblGrid>
+      <w:tr>
+        <w:trPr>
+          <w:cnfStyle w:val="100000000000" w:firstRow="1" w:lastRow="0" w:firstColumn="0" w:lastColumn="0" w:oddVBand="0" w:evenVBand="0" w:oddHBand="0" w:evenHBand="0" w:firstRowFirstColumn="0" w:firstRowLastColumn="0" w:lastRowFirstColumn="0" w:lastRowLastColumn="0"/>
+        </w:trPr>
+        <w:tc>
+          <w:tcPr>
+            <w:cnfStyle w:val="001000000000" w:firstRow="0" w:lastRow="0" w:firstColumn="1" w:lastColumn="0" w:oddVBand="0" w:evenVBand="0" w:oddHBand="0" w:evenHBand="0" w:firstRowFirstColumn="0" w:firstRowLastColumn="0" w:lastRowFirstColumn="0" w:lastRowLastColumn="0"/>
+            <w:tcW w:w="2881" w:type="dxa"/>
+          </w:tcPr>
+          <w:p>
+            <w:pPr>
+              <w:ind w:right="-1135"/>
+            </w:pPr>
+            <w:r>
+              <w:t>Cooperativa</w:t>
+            </w:r>
+          </w:p>
+        </w:tc>
+        <w:tc>
+          <w:tcPr>
+            <w:tcW w:w="2881" w:type="dxa"/>
+          </w:tcPr>
+          <w:p>
+            <w:pPr>
+              <w:ind w:right="-1135"/>
+              <w:cnfStyle w:val="100000000000" w:firstRow="1" w:lastRow="0" w:firstColumn="0" w:lastColumn="0" w:oddVBand="0" w:evenVBand="0" w:oddHBand="0" w:evenHBand="0" w:firstRowFirstColumn="0" w:firstRowLastColumn="0" w:lastRowFirstColumn="0" w:lastRowLastColumn="0"/>
+            </w:pPr>
+            <w:r>
+              <w:t>Agência</w:t>
+            </w:r>
+          </w:p>
+        </w:tc>
+        <w:tc>
+          <w:tcPr>
+            <w:tcW w:w="2882" w:type="dxa"/>
+          </w:tcPr>
+          <w:p>
+            <w:pPr>
+              <w:ind w:right="-1135"/>
+              <w:cnfStyle w:val="100000000000" w:firstRow="1" w:lastRow="0" w:firstColumn="0" w:lastColumn="0" w:oddVBand="0" w:evenVBand="0" w:oddHBand="0" w:evenHBand="0" w:firstRowFirstColumn="0" w:firstRowLastColumn="0" w:lastRowFirstColumn="0" w:lastRowLastColumn="0"/>
+            </w:pPr>
+            <w:r>
+              <w:t>Valor</w:t>
+            </w:r>
+          </w:p>
+        </w:tc>
+      </w:tr>
+      <w:tr>
+        <w:trPr>
+          <w:cnfStyle w:val="000000100000" w:firstRow="0" w:lastRow="0" w:firstColumn="0" w:lastColumn="0" w:oddVBand="0" w:evenVBand="0" w:oddHBand="1" w:evenHBand="0" w:firstRowFirstColumn="0" w:firstRowLastColumn="0" w:lastRowFirstColumn="0" w:lastRowLastColumn="0"/>
+        </w:trPr>
+        <w:tc>
+          <w:tcPr>
+            <w:cnfStyle w:val="001000000000" w:firstRow="0" w:lastRow="0" w:firstColumn="1" w:lastColumn="0" w:oddVBand="0" w:evenVBand="0" w:oddHBand="0" w:evenHBand="0" w:firstRowFirstColumn="0" w:firstRowLastColumn="0" w:lastRowFirstColumn="0" w:lastRowLastColumn="0"/>
+            <w:tcW w:w="2881" w:type="dxa"/>
+          </w:tcPr>
+          <w:p>
+            <w:pPr>
+              <w:ind w:right="-1135"/>
+              <w:rPr>
+                <w:lang w:val="en-US"/>
+              </w:rPr>
+            </w:pPr>
+            <w:r>
+              <w:rPr>
+                <w:lang w:val="en-US"/>
+              </w:rPr>
+              <w:t>{%</w:t>
+            </w:r>
+            <w:proofErr w:type="spellStart"/>
+            <w:r>
+              <w:rPr>
+                <w:lang w:val="en-US"/>
+              </w:rPr>
+              <w:t>tr</w:t>
+            </w:r>
+            <w:proofErr w:type="spellEnd"/>
+            <w:r>
+              <w:rPr>
+                <w:lang w:val="en-US"/>
+              </w:rPr>
+              <w:t xml:space="preserve"> for </w:t>
+            </w:r>
+            <w:proofErr w:type="spellStart"/>
+            <w:r>
+              <w:rPr>
+                <w:lang w:val="en-US"/>
+              </w:rPr>
+              <w:t>rateio</w:t>
+            </w:r>
+            <w:proofErr w:type="spellEnd"/>
+            <w:r>
+              <w:rPr>
+                <w:lang w:val="en-US"/>
+              </w:rPr>
+              <w:t xml:space="preserve"> </w:t>
+            </w:r>
+            <w:r>
+              <w:rPr>
+                <w:lang w:val="en-US"/>
+              </w:rPr>
+              <w:t xml:space="preserve">in </w:t>
+            </w:r>
+            <w:proofErr w:type="spellStart"/>
+            <w:r>
+              <w:rPr>
+                <w:lang w:val="en-US"/>
+              </w:rPr>
+              <w:t>rateios</w:t>
+            </w:r>
+            <w:proofErr w:type="spellEnd"/>
+            <w:r>
+              <w:rPr>
+                <w:lang w:val="en-US"/>
+              </w:rPr>
+              <w:t xml:space="preserve"> </w:t>
+            </w:r>
+            <w:r>
+              <w:rPr>
+                <w:lang w:val="en-US"/>
+              </w:rPr>
+              <w:t>%}</w:t>
+            </w:r>
+          </w:p>
+        </w:tc>
+        <w:tc>
+          <w:tcPr>
+            <w:tcW w:w="2881" w:type="dxa"/>
+          </w:tcPr>
+          <w:p>
+            <w:pPr>
+              <w:ind w:right="-1135"/>
+              <w:cnfStyle w:val="000000100000" w:firstRow="0" w:lastRow="0" w:firstColumn="0" w:lastColumn="0" w:oddVBand="0" w:evenVBand="0" w:oddHBand="1" w:evenHBand="0" w:firstRowFirstColumn="0" w:firstRowLastColumn="0" w:lastRowFirstColumn="0" w:lastRowLastColumn="0"/>
+              <w:rPr>
+                <w:lang w:val="en-US"/>
+              </w:rPr>
+            </w:pPr>
+          </w:p>
+        </w:tc>
+        <w:tc>
+          <w:tcPr>
+            <w:tcW w:w="2882" w:type="dxa"/>
+          </w:tcPr>
+          <w:p>
+            <w:pPr>
+              <w:ind w:right="-1135"/>
+              <w:cnfStyle w:val="000000100000" w:firstRow="0" w:lastRow="0" w:firstColumn="0" w:lastColumn="0" w:oddVBand="0" w:evenVBand="0" w:oddHBand="1" w:evenHBand="0" w:firstRowFirstColumn="0" w:firstRowLastColumn="0" w:lastRowFirstColumn="0" w:lastRowLastColumn="0"/>
+              <w:rPr>
+                <w:lang w:val="en-US"/>
+              </w:rPr>
+            </w:pPr>
+          </w:p>
+        </w:tc>
+      </w:tr>
+      <w:tr>
+        <w:tc>
+          <w:tcPr>
+            <w:cnfStyle w:val="001000000000" w:firstRow="0" w:lastRow="0" w:firstColumn="1" w:lastColumn="0" w:oddVBand="0" w:evenVBand="0" w:oddHBand="0" w:evenHBand="0" w:firstRowFirstColumn="0" w:firstRowLastColumn="0" w:lastRowFirstColumn="0" w:lastRowLastColumn="0"/>
+            <w:tcW w:w="2881" w:type="dxa"/>
+          </w:tcPr>
+          <w:p>
+            <w:pPr>
+              <w:ind w:right="-1135"/>
+              <w:rPr>
+                <w:lang w:val="en-US"/>
+              </w:rPr>
+            </w:pPr>
+            <w:r>
+              <w:rPr>
+                <w:lang w:val="en-US"/>
+              </w:rPr>
+              <w:t xml:space="preserve">{{ </w:t>
+            </w:r>
+            <w:proofErr w:type="spellStart"/>
+            <w:r>
+              <w:rPr>
+                <w:lang w:val="en-US"/>
+              </w:rPr>
+              <w:t>rateio.cooperativa</w:t>
+            </w:r>
+            <w:proofErr w:type="spellEnd"/>
+            <w:r>
+              <w:rPr>
+                <w:lang w:val="en-US"/>
+              </w:rPr>
+              <w:t xml:space="preserve"> }}</w:t>
+            </w:r>
+          </w:p>
+        </w:tc>
+        <w:tc>
+          <w:tcPr>
+            <w:tcW w:w="2881" w:type="dxa"/>
+          </w:tcPr>
+          <w:p>
+            <w:pPr>
+              <w:ind w:right="-1135"/>
+              <w:cnfStyle w:val="000000000000" w:firstRow="0" w:lastRow="0" w:firstColumn="0" w:lastColumn="0" w:oddVBand="0" w:evenVBand="0" w:oddHBand="0" w:evenHBand="0" w:firstRowFirstColumn="0" w:firstRowLastColumn="0" w:lastRowFirstColumn="0" w:lastRowLastColumn="0"/>
+              <w:rPr>
+                <w:lang w:val="en-US"/>
+              </w:rPr>
+            </w:pPr>
+            <w:r>
+              <w:rPr>
+                <w:lang w:val="en-US"/>
+              </w:rPr>
+              <w:t xml:space="preserve">{{ </w:t>
+            </w:r>
+            <w:proofErr w:type="spellStart"/>
+            <w:r>
+              <w:rPr>
+                <w:lang w:val="en-US"/>
+              </w:rPr>
+              <w:t>rateio.agencia</w:t>
+            </w:r>
+            <w:proofErr w:type="spellEnd"/>
+            <w:r>
+              <w:rPr>
+                <w:lang w:val="en-US"/>
+              </w:rPr>
+              <w:t>}</w:t>
+            </w:r>
+            <w:r>
+              <w:rPr>
+                <w:lang w:val="en-US"/>
+              </w:rPr>
+              <w:t>}</w:t>
+            </w:r>
+          </w:p>
+        </w:tc>
+        <w:tc>
+          <w:tcPr>
+            <w:tcW w:w="2882" w:type="dxa"/>
+          </w:tcPr>
+          <w:p>
+            <w:pPr>
+              <w:ind w:right="-1135"/>
+              <w:cnfStyle w:val="000000000000" w:firstRow="0" w:lastRow="0" w:firstColumn="0" w:lastColumn="0" w:oddVBand="0" w:evenVBand="0" w:oddHBand="0" w:evenHBand="0" w:firstRowFirstColumn="0" w:firstRowLastColumn="0" w:lastRowFirstColumn="0" w:lastRowLastColumn="0"/>
+              <w:rPr>
+                <w:lang w:val="en-US"/>
+              </w:rPr>
+            </w:pPr>
+            <w:r>
+              <w:rPr>
+                <w:lang w:val="en-US"/>
+              </w:rPr>
+              <w:t>{{ rateio.valor}}</w:t>
+            </w:r>
+          </w:p>
+        </w:tc>
+      </w:tr>
+      <w:tr>
+        <w:trPr>
+          <w:cnfStyle w:val="000000100000" w:firstRow="0" w:lastRow="0" w:firstColumn="0" w:lastColumn="0" w:oddVBand="0" w:evenVBand="0" w:oddHBand="1" w:evenHBand="0" w:firstRowFirstColumn="0" w:firstRowLastColumn="0" w:lastRowFirstColumn="0" w:lastRowLastColumn="0"/>
+        </w:trPr>
+        <w:tc>
+          <w:tcPr>
+            <w:cnfStyle w:val="001000000000" w:firstRow="0" w:lastRow="0" w:firstColumn="1" w:lastColumn="0" w:oddVBand="0" w:evenVBand="0" w:oddHBand="0" w:evenHBand="0" w:firstRowFirstColumn="0" w:firstRowLastColumn="0" w:lastRowFirstColumn="0" w:lastRowLastColumn="0"/>
+            <w:tcW w:w="2881" w:type="dxa"/>
+          </w:tcPr>
+          <w:p>
+            <w:pPr>
+              <w:ind w:right="-1135"/>
+              <w:rPr>
+                <w:lang w:val="en-US"/>
+              </w:rPr>
+            </w:pPr>
+            <w:r>
+              <w:t>{%</w:t>
+            </w:r>
+            <w:proofErr w:type="spellStart"/>
+            <w:proofErr w:type="gramStart"/>
+            <w:r>
+              <w:t>tr</w:t>
+            </w:r>
+            <w:proofErr w:type="spellEnd"/>
+            <w:proofErr w:type="gramEnd"/>
+            <w:r>
+              <w:t xml:space="preserve"> </w:t>
+            </w:r>
+            <w:proofErr w:type="spellStart"/>
+            <w:r>
+              <w:t>endfor</w:t>
+            </w:r>
+            <w:proofErr w:type="spellEnd"/>
+            <w:r>
+              <w:t xml:space="preserve"> %}</w:t>
+            </w:r>
+          </w:p>
+        </w:tc>
+        <w:tc>
+          <w:tcPr>
+            <w:tcW w:w="2881" w:type="dxa"/>
+          </w:tcPr>
+          <w:p>
+            <w:pPr>
+              <w:ind w:right="-1135"/>
+              <w:cnfStyle w:val="000000100000" w:firstRow="0" w:lastRow="0" w:firstColumn="0" w:lastColumn="0" w:oddVBand="0" w:evenVBand="0" w:oddHBand="1" w:evenHBand="0" w:firstRowFirstColumn="0" w:firstRowLastColumn="0" w:lastRowFirstColumn="0" w:lastRowLastColumn="0"/>
+              <w:rPr>
+                <w:lang w:val="en-US"/>
+              </w:rPr>
+            </w:pPr>
+          </w:p>
+        </w:tc>
+        <w:tc>
+          <w:tcPr>
+            <w:tcW w:w="2882" w:type="dxa"/>
+          </w:tcPr>
+          <w:p>
+            <w:pPr>
+              <w:ind w:right="-1135"/>
+              <w:cnfStyle w:val="000000100000" w:firstRow="0" w:lastRow="0" w:firstColumn="0" w:lastColumn="0" w:oddVBand="0" w:evenVBand="0" w:oddHBand="1" w:evenHBand="0" w:firstRowFirstColumn="0" w:firstRowLastColumn="0" w:lastRowFirstColumn="0" w:lastRowLastColumn="0"/>
+              <w:rPr>
+                <w:lang w:val="en-US"/>
+              </w:rPr>
+            </w:pPr>
+          </w:p>
+        </w:tc>
+      </w:tr>
+    </w:tbl>
+    <w:p>
+      <w:pPr>
+        <w:spacing w:after="0"/>
+        <w:ind w:right="-994" w:hanging="1276"/>
+      </w:pPr>
+    </w:p>
+    <w:p>
+      <w:pPr>
+        <w:spacing w:after="0"/>
+        <w:ind w:right="-994" w:hanging="1276"/>
+      </w:pPr>
+      <w:r>
+        <w:t>--------------------------------------------------------------------------------------------------------------------------------------------------------------</w:t>
+      </w:r>
+    </w:p>
+    <w:p>
+      <w:pPr>
+        <w:spacing w:after="0"/>
+        <w:ind w:left="-1276" w:right="-1135"/>
+        <w:rPr>
+          <w:lang w:val="en-US"/>
+        </w:rPr>
       </w:pPr>
     </w:p>
     <w:p>
@@ -1875,6 +2263,281 @@
     <w:basedOn w:val="Fontepargpadro"/>
     <w:rsid w:val="00500788"/>
   </w:style>
+  <w:style w:type="table" w:styleId="SombreamentoClaro-nfase3">
+    <w:name w:val="Light Shading Accent 3"/>
+    <w:basedOn w:val="Tabelanormal"/>
+    <w:uiPriority w:val="60"/>
+    <w:rsid w:val="00175859"/>
+    <w:pPr>
+      <w:spacing w:after="0" w:line="240" w:lineRule="auto"/>
+    </w:pPr>
+    <w:rPr>
+      <w:color w:val="7B7B7B" w:themeColor="accent3" w:themeShade="BF"/>
+    </w:rPr>
+    <w:tblPr>
+      <w:tblStyleRowBandSize w:val="1"/>
+      <w:tblStyleColBandSize w:val="1"/>
+      <w:tblInd w:w="0" w:type="dxa"/>
+      <w:tblBorders>
+        <w:top w:val="single" w:sz="8" w:space="0" w:color="A5A5A5" w:themeColor="accent3"/>
+        <w:bottom w:val="single" w:sz="8" w:space="0" w:color="A5A5A5" w:themeColor="accent3"/>
+      </w:tblBorders>
+      <w:tblCellMar>
+        <w:top w:w="0" w:type="dxa"/>
+        <w:left w:w="108" w:type="dxa"/>
+        <w:bottom w:w="0" w:type="dxa"/>
+        <w:right w:w="108" w:type="dxa"/>
+      </w:tblCellMar>
+    </w:tblPr>
+    <w:tblStylePr w:type="firstRow">
+      <w:pPr>
+        <w:spacing w:before="0" w:after="0" w:line="240" w:lineRule="auto"/>
+      </w:pPr>
+      <w:rPr>
+        <w:b/>
+        <w:bCs/>
+      </w:rPr>
+      <w:tblPr/>
+      <w:tcPr>
+        <w:tcBorders>
+          <w:top w:val="single" w:sz="8" w:space="0" w:color="A5A5A5" w:themeColor="accent3"/>
+          <w:left w:val="nil"/>
+          <w:bottom w:val="single" w:sz="8" w:space="0" w:color="A5A5A5" w:themeColor="accent3"/>
+          <w:right w:val="nil"/>
+          <w:insideH w:val="nil"/>
+          <w:insideV w:val="nil"/>
+        </w:tcBorders>
+      </w:tcPr>
+    </w:tblStylePr>
+    <w:tblStylePr w:type="lastRow">
+      <w:pPr>
+        <w:spacing w:before="0" w:after="0" w:line="240" w:lineRule="auto"/>
+      </w:pPr>
+      <w:rPr>
+        <w:b/>
+        <w:bCs/>
+      </w:rPr>
+      <w:tblPr/>
+      <w:tcPr>
+        <w:tcBorders>
+          <w:top w:val="single" w:sz="8" w:space="0" w:color="A5A5A5" w:themeColor="accent3"/>
+          <w:left w:val="nil"/>
+          <w:bottom w:val="single" w:sz="8" w:space="0" w:color="A5A5A5" w:themeColor="accent3"/>
+          <w:right w:val="nil"/>
+          <w:insideH w:val="nil"/>
+          <w:insideV w:val="nil"/>
+        </w:tcBorders>
+      </w:tcPr>
+    </w:tblStylePr>
+    <w:tblStylePr w:type="firstCol">
+      <w:rPr>
+        <w:b/>
+        <w:bCs/>
+      </w:rPr>
+    </w:tblStylePr>
+    <w:tblStylePr w:type="lastCol">
+      <w:rPr>
+        <w:b/>
+        <w:bCs/>
+      </w:rPr>
+    </w:tblStylePr>
+    <w:tblStylePr w:type="band1Vert">
+      <w:tblPr/>
+      <w:tcPr>
+        <w:tcBorders>
+          <w:left w:val="nil"/>
+          <w:right w:val="nil"/>
+          <w:insideH w:val="nil"/>
+          <w:insideV w:val="nil"/>
+        </w:tcBorders>
+        <w:shd w:val="clear" w:color="auto" w:fill="E8E8E8" w:themeFill="accent3" w:themeFillTint="3F"/>
+      </w:tcPr>
+    </w:tblStylePr>
+    <w:tblStylePr w:type="band1Horz">
+      <w:tblPr/>
+      <w:tcPr>
+        <w:tcBorders>
+          <w:left w:val="nil"/>
+          <w:right w:val="nil"/>
+          <w:insideH w:val="nil"/>
+          <w:insideV w:val="nil"/>
+        </w:tcBorders>
+        <w:shd w:val="clear" w:color="auto" w:fill="E8E8E8" w:themeFill="accent3" w:themeFillTint="3F"/>
+      </w:tcPr>
+    </w:tblStylePr>
+  </w:style>
+  <w:style w:type="table" w:styleId="ListaColorida-nfase5">
+    <w:name w:val="Colorful List Accent 5"/>
+    <w:basedOn w:val="Tabelanormal"/>
+    <w:uiPriority w:val="72"/>
+    <w:rsid w:val="00BF0AE8"/>
+    <w:pPr>
+      <w:spacing w:after="0" w:line="240" w:lineRule="auto"/>
+    </w:pPr>
+    <w:rPr>
+      <w:color w:val="000000" w:themeColor="text1"/>
+    </w:rPr>
+    <w:tblPr>
+      <w:tblStyleRowBandSize w:val="1"/>
+      <w:tblStyleColBandSize w:val="1"/>
+      <w:tblInd w:w="0" w:type="dxa"/>
+      <w:tblCellMar>
+        <w:top w:w="0" w:type="dxa"/>
+        <w:left w:w="108" w:type="dxa"/>
+        <w:bottom w:w="0" w:type="dxa"/>
+        <w:right w:w="108" w:type="dxa"/>
+      </w:tblCellMar>
+    </w:tblPr>
+    <w:tcPr>
+      <w:shd w:val="clear" w:color="auto" w:fill="EEF5FB" w:themeFill="accent5" w:themeFillTint="19"/>
+    </w:tcPr>
+    <w:tblStylePr w:type="firstRow">
+      <w:rPr>
+        <w:b/>
+        <w:bCs/>
+        <w:color w:val="FFFFFF" w:themeColor="background1"/>
+      </w:rPr>
+      <w:tblPr/>
+      <w:tcPr>
+        <w:tcBorders>
+          <w:bottom w:val="single" w:sz="12" w:space="0" w:color="FFFFFF" w:themeColor="background1"/>
+        </w:tcBorders>
+        <w:shd w:val="clear" w:color="auto" w:fill="598A38" w:themeFill="accent6" w:themeFillShade="CC"/>
+      </w:tcPr>
+    </w:tblStylePr>
+    <w:tblStylePr w:type="lastRow">
+      <w:rPr>
+        <w:b/>
+        <w:bCs/>
+        <w:color w:val="598A38" w:themeColor="accent6" w:themeShade="CC"/>
+      </w:rPr>
+      <w:tblPr/>
+      <w:tcPr>
+        <w:tcBorders>
+          <w:top w:val="single" w:sz="12" w:space="0" w:color="000000" w:themeColor="text1"/>
+        </w:tcBorders>
+        <w:shd w:val="clear" w:color="auto" w:fill="FFFFFF" w:themeFill="background1"/>
+      </w:tcPr>
+    </w:tblStylePr>
+    <w:tblStylePr w:type="firstCol">
+      <w:rPr>
+        <w:b/>
+        <w:bCs/>
+      </w:rPr>
+    </w:tblStylePr>
+    <w:tblStylePr w:type="lastCol">
+      <w:rPr>
+        <w:b/>
+        <w:bCs/>
+      </w:rPr>
+    </w:tblStylePr>
+    <w:tblStylePr w:type="band1Vert">
+      <w:tblPr/>
+      <w:tcPr>
+        <w:tcBorders>
+          <w:top w:val="nil"/>
+          <w:left w:val="nil"/>
+          <w:bottom w:val="nil"/>
+          <w:right w:val="nil"/>
+          <w:insideH w:val="nil"/>
+          <w:insideV w:val="nil"/>
+        </w:tcBorders>
+        <w:shd w:val="clear" w:color="auto" w:fill="D6E6F4" w:themeFill="accent5" w:themeFillTint="3F"/>
+      </w:tcPr>
+    </w:tblStylePr>
+    <w:tblStylePr w:type="band1Horz">
+      <w:tblPr/>
+      <w:tcPr>
+        <w:shd w:val="clear" w:color="auto" w:fill="DEEAF6" w:themeFill="accent5" w:themeFillTint="33"/>
+      </w:tcPr>
+    </w:tblStylePr>
+  </w:style>
+  <w:style w:type="table" w:styleId="ListaColorida">
+    <w:name w:val="Colorful List"/>
+    <w:basedOn w:val="Tabelanormal"/>
+    <w:uiPriority w:val="72"/>
+    <w:rsid w:val="00BF0AE8"/>
+    <w:pPr>
+      <w:spacing w:after="0" w:line="240" w:lineRule="auto"/>
+    </w:pPr>
+    <w:rPr>
+      <w:color w:val="000000" w:themeColor="text1"/>
+    </w:rPr>
+    <w:tblPr>
+      <w:tblStyleRowBandSize w:val="1"/>
+      <w:tblStyleColBandSize w:val="1"/>
+      <w:tblInd w:w="0" w:type="dxa"/>
+      <w:tblCellMar>
+        <w:top w:w="0" w:type="dxa"/>
+        <w:left w:w="108" w:type="dxa"/>
+        <w:bottom w:w="0" w:type="dxa"/>
+        <w:right w:w="108" w:type="dxa"/>
+      </w:tblCellMar>
+    </w:tblPr>
+    <w:tcPr>
+      <w:shd w:val="clear" w:color="auto" w:fill="E6E6E6" w:themeFill="text1" w:themeFillTint="19"/>
+    </w:tcPr>
+    <w:tblStylePr w:type="firstRow">
+      <w:rPr>
+        <w:b/>
+        <w:bCs/>
+        <w:color w:val="FFFFFF" w:themeColor="background1"/>
+      </w:rPr>
+      <w:tblPr/>
+      <w:tcPr>
+        <w:tcBorders>
+          <w:bottom w:val="single" w:sz="12" w:space="0" w:color="FFFFFF" w:themeColor="background1"/>
+        </w:tcBorders>
+        <w:shd w:val="clear" w:color="auto" w:fill="D25F12" w:themeFill="accent2" w:themeFillShade="CC"/>
+      </w:tcPr>
+    </w:tblStylePr>
+    <w:tblStylePr w:type="lastRow">
+      <w:rPr>
+        <w:b/>
+        <w:bCs/>
+        <w:color w:val="D25F12" w:themeColor="accent2" w:themeShade="CC"/>
+      </w:rPr>
+      <w:tblPr/>
+      <w:tcPr>
+        <w:tcBorders>
+          <w:top w:val="single" w:sz="12" w:space="0" w:color="000000" w:themeColor="text1"/>
+        </w:tcBorders>
+        <w:shd w:val="clear" w:color="auto" w:fill="FFFFFF" w:themeFill="background1"/>
+      </w:tcPr>
+    </w:tblStylePr>
+    <w:tblStylePr w:type="firstCol">
+      <w:rPr>
+        <w:b/>
+        <w:bCs/>
+      </w:rPr>
+    </w:tblStylePr>
+    <w:tblStylePr w:type="lastCol">
+      <w:rPr>
+        <w:b/>
+        <w:bCs/>
+      </w:rPr>
+    </w:tblStylePr>
+    <w:tblStylePr w:type="band1Vert">
+      <w:tblPr/>
+      <w:tcPr>
+        <w:tcBorders>
+          <w:top w:val="nil"/>
+          <w:left w:val="nil"/>
+          <w:bottom w:val="nil"/>
+          <w:right w:val="nil"/>
+          <w:insideH w:val="nil"/>
+          <w:insideV w:val="nil"/>
+        </w:tcBorders>
+        <w:shd w:val="clear" w:color="auto" w:fill="C0C0C0" w:themeFill="text1" w:themeFillTint="3F"/>
+      </w:tcPr>
+    </w:tblStylePr>
+    <w:tblStylePr w:type="band1Horz">
+      <w:tblPr/>
+      <w:tcPr>
+        <w:shd w:val="clear" w:color="auto" w:fill="CCCCCC" w:themeFill="text1" w:themeFillTint="33"/>
+      </w:tcPr>
+    </w:tblStylePr>
+  </w:style>
 </w:styles>
 </file>
 
@@ -2437,6 +3100,281 @@
     <w:name w:val="n"/>
     <w:basedOn w:val="Fontepargpadro"/>
     <w:rsid w:val="00500788"/>
+  </w:style>
+  <w:style w:type="table" w:styleId="SombreamentoClaro-nfase3">
+    <w:name w:val="Light Shading Accent 3"/>
+    <w:basedOn w:val="Tabelanormal"/>
+    <w:uiPriority w:val="60"/>
+    <w:rsid w:val="00175859"/>
+    <w:pPr>
+      <w:spacing w:after="0" w:line="240" w:lineRule="auto"/>
+    </w:pPr>
+    <w:rPr>
+      <w:color w:val="7B7B7B" w:themeColor="accent3" w:themeShade="BF"/>
+    </w:rPr>
+    <w:tblPr>
+      <w:tblStyleRowBandSize w:val="1"/>
+      <w:tblStyleColBandSize w:val="1"/>
+      <w:tblInd w:w="0" w:type="dxa"/>
+      <w:tblBorders>
+        <w:top w:val="single" w:sz="8" w:space="0" w:color="A5A5A5" w:themeColor="accent3"/>
+        <w:bottom w:val="single" w:sz="8" w:space="0" w:color="A5A5A5" w:themeColor="accent3"/>
+      </w:tblBorders>
+      <w:tblCellMar>
+        <w:top w:w="0" w:type="dxa"/>
+        <w:left w:w="108" w:type="dxa"/>
+        <w:bottom w:w="0" w:type="dxa"/>
+        <w:right w:w="108" w:type="dxa"/>
+      </w:tblCellMar>
+    </w:tblPr>
+    <w:tblStylePr w:type="firstRow">
+      <w:pPr>
+        <w:spacing w:before="0" w:after="0" w:line="240" w:lineRule="auto"/>
+      </w:pPr>
+      <w:rPr>
+        <w:b/>
+        <w:bCs/>
+      </w:rPr>
+      <w:tblPr/>
+      <w:tcPr>
+        <w:tcBorders>
+          <w:top w:val="single" w:sz="8" w:space="0" w:color="A5A5A5" w:themeColor="accent3"/>
+          <w:left w:val="nil"/>
+          <w:bottom w:val="single" w:sz="8" w:space="0" w:color="A5A5A5" w:themeColor="accent3"/>
+          <w:right w:val="nil"/>
+          <w:insideH w:val="nil"/>
+          <w:insideV w:val="nil"/>
+        </w:tcBorders>
+      </w:tcPr>
+    </w:tblStylePr>
+    <w:tblStylePr w:type="lastRow">
+      <w:pPr>
+        <w:spacing w:before="0" w:after="0" w:line="240" w:lineRule="auto"/>
+      </w:pPr>
+      <w:rPr>
+        <w:b/>
+        <w:bCs/>
+      </w:rPr>
+      <w:tblPr/>
+      <w:tcPr>
+        <w:tcBorders>
+          <w:top w:val="single" w:sz="8" w:space="0" w:color="A5A5A5" w:themeColor="accent3"/>
+          <w:left w:val="nil"/>
+          <w:bottom w:val="single" w:sz="8" w:space="0" w:color="A5A5A5" w:themeColor="accent3"/>
+          <w:right w:val="nil"/>
+          <w:insideH w:val="nil"/>
+          <w:insideV w:val="nil"/>
+        </w:tcBorders>
+      </w:tcPr>
+    </w:tblStylePr>
+    <w:tblStylePr w:type="firstCol">
+      <w:rPr>
+        <w:b/>
+        <w:bCs/>
+      </w:rPr>
+    </w:tblStylePr>
+    <w:tblStylePr w:type="lastCol">
+      <w:rPr>
+        <w:b/>
+        <w:bCs/>
+      </w:rPr>
+    </w:tblStylePr>
+    <w:tblStylePr w:type="band1Vert">
+      <w:tblPr/>
+      <w:tcPr>
+        <w:tcBorders>
+          <w:left w:val="nil"/>
+          <w:right w:val="nil"/>
+          <w:insideH w:val="nil"/>
+          <w:insideV w:val="nil"/>
+        </w:tcBorders>
+        <w:shd w:val="clear" w:color="auto" w:fill="E8E8E8" w:themeFill="accent3" w:themeFillTint="3F"/>
+      </w:tcPr>
+    </w:tblStylePr>
+    <w:tblStylePr w:type="band1Horz">
+      <w:tblPr/>
+      <w:tcPr>
+        <w:tcBorders>
+          <w:left w:val="nil"/>
+          <w:right w:val="nil"/>
+          <w:insideH w:val="nil"/>
+          <w:insideV w:val="nil"/>
+        </w:tcBorders>
+        <w:shd w:val="clear" w:color="auto" w:fill="E8E8E8" w:themeFill="accent3" w:themeFillTint="3F"/>
+      </w:tcPr>
+    </w:tblStylePr>
+  </w:style>
+  <w:style w:type="table" w:styleId="ListaColorida-nfase5">
+    <w:name w:val="Colorful List Accent 5"/>
+    <w:basedOn w:val="Tabelanormal"/>
+    <w:uiPriority w:val="72"/>
+    <w:rsid w:val="00BF0AE8"/>
+    <w:pPr>
+      <w:spacing w:after="0" w:line="240" w:lineRule="auto"/>
+    </w:pPr>
+    <w:rPr>
+      <w:color w:val="000000" w:themeColor="text1"/>
+    </w:rPr>
+    <w:tblPr>
+      <w:tblStyleRowBandSize w:val="1"/>
+      <w:tblStyleColBandSize w:val="1"/>
+      <w:tblInd w:w="0" w:type="dxa"/>
+      <w:tblCellMar>
+        <w:top w:w="0" w:type="dxa"/>
+        <w:left w:w="108" w:type="dxa"/>
+        <w:bottom w:w="0" w:type="dxa"/>
+        <w:right w:w="108" w:type="dxa"/>
+      </w:tblCellMar>
+    </w:tblPr>
+    <w:tcPr>
+      <w:shd w:val="clear" w:color="auto" w:fill="EEF5FB" w:themeFill="accent5" w:themeFillTint="19"/>
+    </w:tcPr>
+    <w:tblStylePr w:type="firstRow">
+      <w:rPr>
+        <w:b/>
+        <w:bCs/>
+        <w:color w:val="FFFFFF" w:themeColor="background1"/>
+      </w:rPr>
+      <w:tblPr/>
+      <w:tcPr>
+        <w:tcBorders>
+          <w:bottom w:val="single" w:sz="12" w:space="0" w:color="FFFFFF" w:themeColor="background1"/>
+        </w:tcBorders>
+        <w:shd w:val="clear" w:color="auto" w:fill="598A38" w:themeFill="accent6" w:themeFillShade="CC"/>
+      </w:tcPr>
+    </w:tblStylePr>
+    <w:tblStylePr w:type="lastRow">
+      <w:rPr>
+        <w:b/>
+        <w:bCs/>
+        <w:color w:val="598A38" w:themeColor="accent6" w:themeShade="CC"/>
+      </w:rPr>
+      <w:tblPr/>
+      <w:tcPr>
+        <w:tcBorders>
+          <w:top w:val="single" w:sz="12" w:space="0" w:color="000000" w:themeColor="text1"/>
+        </w:tcBorders>
+        <w:shd w:val="clear" w:color="auto" w:fill="FFFFFF" w:themeFill="background1"/>
+      </w:tcPr>
+    </w:tblStylePr>
+    <w:tblStylePr w:type="firstCol">
+      <w:rPr>
+        <w:b/>
+        <w:bCs/>
+      </w:rPr>
+    </w:tblStylePr>
+    <w:tblStylePr w:type="lastCol">
+      <w:rPr>
+        <w:b/>
+        <w:bCs/>
+      </w:rPr>
+    </w:tblStylePr>
+    <w:tblStylePr w:type="band1Vert">
+      <w:tblPr/>
+      <w:tcPr>
+        <w:tcBorders>
+          <w:top w:val="nil"/>
+          <w:left w:val="nil"/>
+          <w:bottom w:val="nil"/>
+          <w:right w:val="nil"/>
+          <w:insideH w:val="nil"/>
+          <w:insideV w:val="nil"/>
+        </w:tcBorders>
+        <w:shd w:val="clear" w:color="auto" w:fill="D6E6F4" w:themeFill="accent5" w:themeFillTint="3F"/>
+      </w:tcPr>
+    </w:tblStylePr>
+    <w:tblStylePr w:type="band1Horz">
+      <w:tblPr/>
+      <w:tcPr>
+        <w:shd w:val="clear" w:color="auto" w:fill="DEEAF6" w:themeFill="accent5" w:themeFillTint="33"/>
+      </w:tcPr>
+    </w:tblStylePr>
+  </w:style>
+  <w:style w:type="table" w:styleId="ListaColorida">
+    <w:name w:val="Colorful List"/>
+    <w:basedOn w:val="Tabelanormal"/>
+    <w:uiPriority w:val="72"/>
+    <w:rsid w:val="00BF0AE8"/>
+    <w:pPr>
+      <w:spacing w:after="0" w:line="240" w:lineRule="auto"/>
+    </w:pPr>
+    <w:rPr>
+      <w:color w:val="000000" w:themeColor="text1"/>
+    </w:rPr>
+    <w:tblPr>
+      <w:tblStyleRowBandSize w:val="1"/>
+      <w:tblStyleColBandSize w:val="1"/>
+      <w:tblInd w:w="0" w:type="dxa"/>
+      <w:tblCellMar>
+        <w:top w:w="0" w:type="dxa"/>
+        <w:left w:w="108" w:type="dxa"/>
+        <w:bottom w:w="0" w:type="dxa"/>
+        <w:right w:w="108" w:type="dxa"/>
+      </w:tblCellMar>
+    </w:tblPr>
+    <w:tcPr>
+      <w:shd w:val="clear" w:color="auto" w:fill="E6E6E6" w:themeFill="text1" w:themeFillTint="19"/>
+    </w:tcPr>
+    <w:tblStylePr w:type="firstRow">
+      <w:rPr>
+        <w:b/>
+        <w:bCs/>
+        <w:color w:val="FFFFFF" w:themeColor="background1"/>
+      </w:rPr>
+      <w:tblPr/>
+      <w:tcPr>
+        <w:tcBorders>
+          <w:bottom w:val="single" w:sz="12" w:space="0" w:color="FFFFFF" w:themeColor="background1"/>
+        </w:tcBorders>
+        <w:shd w:val="clear" w:color="auto" w:fill="D25F12" w:themeFill="accent2" w:themeFillShade="CC"/>
+      </w:tcPr>
+    </w:tblStylePr>
+    <w:tblStylePr w:type="lastRow">
+      <w:rPr>
+        <w:b/>
+        <w:bCs/>
+        <w:color w:val="D25F12" w:themeColor="accent2" w:themeShade="CC"/>
+      </w:rPr>
+      <w:tblPr/>
+      <w:tcPr>
+        <w:tcBorders>
+          <w:top w:val="single" w:sz="12" w:space="0" w:color="000000" w:themeColor="text1"/>
+        </w:tcBorders>
+        <w:shd w:val="clear" w:color="auto" w:fill="FFFFFF" w:themeFill="background1"/>
+      </w:tcPr>
+    </w:tblStylePr>
+    <w:tblStylePr w:type="firstCol">
+      <w:rPr>
+        <w:b/>
+        <w:bCs/>
+      </w:rPr>
+    </w:tblStylePr>
+    <w:tblStylePr w:type="lastCol">
+      <w:rPr>
+        <w:b/>
+        <w:bCs/>
+      </w:rPr>
+    </w:tblStylePr>
+    <w:tblStylePr w:type="band1Vert">
+      <w:tblPr/>
+      <w:tcPr>
+        <w:tcBorders>
+          <w:top w:val="nil"/>
+          <w:left w:val="nil"/>
+          <w:bottom w:val="nil"/>
+          <w:right w:val="nil"/>
+          <w:insideH w:val="nil"/>
+          <w:insideV w:val="nil"/>
+        </w:tcBorders>
+        <w:shd w:val="clear" w:color="auto" w:fill="C0C0C0" w:themeFill="text1" w:themeFillTint="3F"/>
+      </w:tcPr>
+    </w:tblStylePr>
+    <w:tblStylePr w:type="band1Horz">
+      <w:tblPr/>
+      <w:tcPr>
+        <w:shd w:val="clear" w:color="auto" w:fill="CCCCCC" w:themeFill="text1" w:themeFillTint="33"/>
+      </w:tcPr>
+    </w:tblStylePr>
   </w:style>
 </w:styles>
 </file>
@@ -2730,7 +3668,7 @@
   <a:extraClrSchemeLst/>
   <a:extLst>
     <a:ext uri="{05A4C25C-085E-4340-85A3-A5531E510DB2}">
-      <thm15:themeFamily xmlns:thm15="http://schemas.microsoft.com/office/thememl/2012/main" xmlns="" name="Office Theme" id="{62F939B6-93AF-4DB8-9C6B-D6C7DFDC589F}" vid="{4A3C46E8-61CC-4603-A589-7422A47A8E4A}"/>
+      <thm15:themeFamily xmlns="" xmlns:thm15="http://schemas.microsoft.com/office/thememl/2012/main" name="Office Theme" id="{62F939B6-93AF-4DB8-9C6B-D6C7DFDC589F}" vid="{4A3C46E8-61CC-4603-A589-7422A47A8E4A}"/>
     </a:ext>
   </a:extLst>
 </a:theme>
@@ -2741,7 +3679,7 @@
 </file>
 
 <file path=customXml/itemProps1.xml><?xml version="1.0" encoding="utf-8"?>
-<ds:datastoreItem xmlns:ds="http://schemas.openxmlformats.org/officeDocument/2006/customXml" ds:itemID="{7EE46D1F-4DD1-4FDB-9DF8-250BF30C8668}">
+<ds:datastoreItem xmlns:ds="http://schemas.openxmlformats.org/officeDocument/2006/customXml" ds:itemID="{E261796F-DC47-4FA5-9003-DEE9715AE763}">
   <ds:schemaRefs>
     <ds:schemaRef ds:uri="http://schemas.openxmlformats.org/officeDocument/2006/bibliography"/>
   </ds:schemaRefs>

</xml_diff>

<commit_message>
Ajustes para importação das fichas de faturamento
</commit_message>
<xml_diff>
--- a/Template.docx
+++ b/Template.docx
@@ -2,6 +2,224 @@
 <file path=word/document.xml><?xml version="1.0" encoding="utf-8"?>
 <w:document xmlns:wpc="http://schemas.microsoft.com/office/word/2010/wordprocessingCanvas" xmlns:mc="http://schemas.openxmlformats.org/markup-compatibility/2006" xmlns:o="urn:schemas-microsoft-com:office:office" xmlns:r="http://schemas.openxmlformats.org/officeDocument/2006/relationships" xmlns:m="http://schemas.openxmlformats.org/officeDocument/2006/math" xmlns:v="urn:schemas-microsoft-com:vml" xmlns:wp14="http://schemas.microsoft.com/office/word/2010/wordprocessingDrawing" xmlns:wp="http://schemas.openxmlformats.org/drawingml/2006/wordprocessingDrawing" xmlns:w10="urn:schemas-microsoft-com:office:word" xmlns:w="http://schemas.openxmlformats.org/wordprocessingml/2006/main" xmlns:w14="http://schemas.microsoft.com/office/word/2010/wordml" xmlns:wpg="http://schemas.microsoft.com/office/word/2010/wordprocessingGroup" xmlns:wpi="http://schemas.microsoft.com/office/word/2010/wordprocessingInk" xmlns:wne="http://schemas.microsoft.com/office/word/2006/wordml" xmlns:wps="http://schemas.microsoft.com/office/word/2010/wordprocessingShape" mc:Ignorable="w14 wp14">
   <w:body>
+    <w:tbl>
+      <w:tblPr>
+        <w:tblStyle w:val="Tabelacomgrade"/>
+        <w:tblW w:w="10632" w:type="dxa"/>
+        <w:tblInd w:w="-1139" w:type="dxa"/>
+        <w:tblBorders>
+          <w:top w:val="none" w:sz="0" w:space="0" w:color="auto"/>
+          <w:left w:val="none" w:sz="0" w:space="0" w:color="auto"/>
+          <w:bottom w:val="none" w:sz="0" w:space="0" w:color="auto"/>
+          <w:right w:val="none" w:sz="0" w:space="0" w:color="auto"/>
+          <w:insideH w:val="none" w:sz="0" w:space="0" w:color="auto"/>
+          <w:insideV w:val="none" w:sz="0" w:space="0" w:color="auto"/>
+        </w:tblBorders>
+        <w:tblLook w:val="04A0" w:firstRow="1" w:lastRow="0" w:firstColumn="1" w:lastColumn="0" w:noHBand="0" w:noVBand="1"/>
+      </w:tblPr>
+      <w:tblGrid>
+        <w:gridCol w:w="10632"/>
+      </w:tblGrid>
+      <w:tr>
+        <w:tc>
+          <w:tcPr>
+            <w:tcW w:w="10632" w:type="dxa"/>
+          </w:tcPr>
+          <w:p>
+            <w:pPr>
+              <w:jc w:val="center"/>
+              <w:rPr>
+                <w:sz w:val="24"/>
+                <w:szCs w:val="24"/>
+              </w:rPr>
+            </w:pPr>
+            <w:r>
+              <w:rPr>
+                <w:sz w:val="24"/>
+                <w:szCs w:val="24"/>
+              </w:rPr>
+              <w:t>Atualização do faturame</w:t>
+            </w:r>
+            <w:bookmarkStart w:id="0" w:name="_GoBack"/>
+            <w:bookmarkEnd w:id="0"/>
+            <w:r>
+              <w:rPr>
+                <w:sz w:val="24"/>
+                <w:szCs w:val="24"/>
+              </w:rPr>
+              <w:t xml:space="preserve">nto sobre amortizações referente </w:t>
+            </w:r>
+            <w:proofErr w:type="gramStart"/>
+            <w:r>
+              <w:rPr>
+                <w:sz w:val="24"/>
+                <w:szCs w:val="24"/>
+              </w:rPr>
+              <w:t>a</w:t>
+            </w:r>
+            <w:proofErr w:type="gramEnd"/>
+            <w:r>
+              <w:rPr>
+                <w:sz w:val="24"/>
+                <w:szCs w:val="24"/>
+              </w:rPr>
+              <w:t xml:space="preserve"> vigência de {{ </w:t>
+            </w:r>
+            <w:proofErr w:type="spellStart"/>
+            <w:r>
+              <w:rPr>
+                <w:sz w:val="24"/>
+                <w:szCs w:val="24"/>
+              </w:rPr>
+              <w:t>inicio_vigencia_formatada</w:t>
+            </w:r>
+            <w:proofErr w:type="spellEnd"/>
+            <w:r>
+              <w:rPr>
+                <w:sz w:val="24"/>
+                <w:szCs w:val="24"/>
+              </w:rPr>
+              <w:t xml:space="preserve"> }} à {{ </w:t>
+            </w:r>
+            <w:proofErr w:type="spellStart"/>
+            <w:r>
+              <w:rPr>
+                <w:sz w:val="24"/>
+                <w:szCs w:val="24"/>
+              </w:rPr>
+              <w:t>final_vigencia_formatada</w:t>
+            </w:r>
+            <w:proofErr w:type="spellEnd"/>
+            <w:r>
+              <w:rPr>
+                <w:sz w:val="24"/>
+                <w:szCs w:val="24"/>
+              </w:rPr>
+              <w:t xml:space="preserve"> }}</w:t>
+            </w:r>
+          </w:p>
+          <w:p>
+            <w:pPr>
+              <w:jc w:val="center"/>
+              <w:rPr>
+                <w:sz w:val="24"/>
+                <w:szCs w:val="24"/>
+              </w:rPr>
+            </w:pPr>
+          </w:p>
+          <w:tbl>
+            <w:tblPr>
+              <w:tblStyle w:val="Tabelacomgrade"/>
+              <w:tblW w:w="0" w:type="auto"/>
+              <w:tblBorders>
+                <w:top w:val="none" w:sz="0" w:space="0" w:color="auto"/>
+                <w:left w:val="none" w:sz="0" w:space="0" w:color="auto"/>
+                <w:bottom w:val="none" w:sz="0" w:space="0" w:color="auto"/>
+                <w:right w:val="none" w:sz="0" w:space="0" w:color="auto"/>
+                <w:insideH w:val="none" w:sz="0" w:space="0" w:color="auto"/>
+                <w:insideV w:val="none" w:sz="0" w:space="0" w:color="auto"/>
+              </w:tblBorders>
+              <w:tblLook w:val="04A0" w:firstRow="1" w:lastRow="0" w:firstColumn="1" w:lastColumn="0" w:noHBand="0" w:noVBand="1"/>
+            </w:tblPr>
+            <w:tblGrid>
+              <w:gridCol w:w="4839"/>
+              <w:gridCol w:w="5567"/>
+            </w:tblGrid>
+            <w:tr>
+              <w:tc>
+                <w:tcPr>
+                  <w:tcW w:w="4839" w:type="dxa"/>
+                </w:tcPr>
+                <w:p>
+                  <w:pPr>
+                    <w:jc w:val="center"/>
+                    <w:rPr>
+                      <w:sz w:val="24"/>
+                      <w:szCs w:val="24"/>
+                    </w:rPr>
+                  </w:pPr>
+                  <w:r>
+                    <w:rPr>
+                      <w:sz w:val="24"/>
+                      <w:szCs w:val="24"/>
+                    </w:rPr>
+                    <w:t>Percentual de Faturamento Utilizado: {{</w:t>
+                  </w:r>
+                  <w:proofErr w:type="spellStart"/>
+                  <w:r>
+                    <w:rPr>
+                      <w:sz w:val="24"/>
+                      <w:szCs w:val="24"/>
+                    </w:rPr>
+                    <w:t>percentual_fat</w:t>
+                  </w:r>
+                  <w:proofErr w:type="spellEnd"/>
+                  <w:r>
+                    <w:rPr>
+                      <w:sz w:val="24"/>
+                      <w:szCs w:val="24"/>
+                    </w:rPr>
+                    <w:t>}}</w:t>
+                  </w:r>
+                </w:p>
+              </w:tc>
+              <w:tc>
+                <w:tcPr>
+                  <w:tcW w:w="5567" w:type="dxa"/>
+                </w:tcPr>
+                <w:p>
+                  <w:pPr>
+                    <w:jc w:val="center"/>
+                    <w:rPr>
+                      <w:sz w:val="24"/>
+                      <w:szCs w:val="24"/>
+                    </w:rPr>
+                  </w:pPr>
+                  <w:r>
+                    <w:rPr>
+                      <w:sz w:val="24"/>
+                      <w:szCs w:val="24"/>
+                    </w:rPr>
+                    <w:t>Formato Extrajudicial: {{</w:t>
+                  </w:r>
+                  <w:proofErr w:type="spellStart"/>
+                  <w:r>
+                    <w:rPr>
+                      <w:sz w:val="24"/>
+                      <w:szCs w:val="24"/>
+                    </w:rPr>
+                    <w:t>extra_formatado</w:t>
+                  </w:r>
+                  <w:proofErr w:type="spellEnd"/>
+                  <w:r>
+                    <w:rPr>
+                      <w:sz w:val="24"/>
+                      <w:szCs w:val="24"/>
+                    </w:rPr>
+                    <w:t>}}</w:t>
+                  </w:r>
+                </w:p>
+              </w:tc>
+            </w:tr>
+          </w:tbl>
+          <w:p>
+            <w:pPr>
+              <w:jc w:val="center"/>
+              <w:rPr>
+                <w:sz w:val="18"/>
+                <w:szCs w:val="18"/>
+              </w:rPr>
+            </w:pPr>
+          </w:p>
+        </w:tc>
+      </w:tr>
+    </w:tbl>
+    <w:p>
+      <w:pPr>
+        <w:spacing w:after="0"/>
+        <w:ind w:right="-994" w:hanging="1276"/>
+      </w:pPr>
+    </w:p>
     <w:p>
       <w:pPr>
         <w:spacing w:after="0"/>
@@ -737,12 +955,7 @@
         <w:jc w:val="center"/>
       </w:pPr>
       <w:r>
-        <w:t xml:space="preserve">Rateio por </w:t>
-      </w:r>
-      <w:bookmarkStart w:id="0" w:name="_GoBack"/>
-      <w:bookmarkEnd w:id="0"/>
-      <w:r>
-        <w:t>Agências</w:t>
+        <w:t>Rateio por Agências</w:t>
       </w:r>
     </w:p>
     <w:tbl>
@@ -1088,12 +1301,8 @@
       </w:pPr>
     </w:p>
     <w:sectPr>
-      <w:headerReference w:type="even" r:id="rId8"/>
-      <w:headerReference w:type="default" r:id="rId9"/>
-      <w:footerReference w:type="even" r:id="rId10"/>
-      <w:footerReference w:type="default" r:id="rId11"/>
-      <w:headerReference w:type="first" r:id="rId12"/>
-      <w:footerReference w:type="first" r:id="rId13"/>
+      <w:headerReference w:type="default" r:id="rId8"/>
+      <w:footerReference w:type="default" r:id="rId9"/>
       <w:pgSz w:w="11906" w:h="16838"/>
       <w:pgMar w:top="568" w:right="1701" w:bottom="1417" w:left="1701" w:header="340" w:footer="283" w:gutter="0"/>
       <w:cols w:space="708"/>
@@ -1129,16 +1338,6 @@
 </file>
 
 <file path=word/footer1.xml><?xml version="1.0" encoding="utf-8"?>
-<w:ftr xmlns:wpc="http://schemas.microsoft.com/office/word/2010/wordprocessingCanvas" xmlns:mc="http://schemas.openxmlformats.org/markup-compatibility/2006" xmlns:o="urn:schemas-microsoft-com:office:office" xmlns:r="http://schemas.openxmlformats.org/officeDocument/2006/relationships" xmlns:m="http://schemas.openxmlformats.org/officeDocument/2006/math" xmlns:v="urn:schemas-microsoft-com:vml" xmlns:wp14="http://schemas.microsoft.com/office/word/2010/wordprocessingDrawing" xmlns:wp="http://schemas.openxmlformats.org/drawingml/2006/wordprocessingDrawing" xmlns:w10="urn:schemas-microsoft-com:office:word" xmlns:w="http://schemas.openxmlformats.org/wordprocessingml/2006/main" xmlns:w14="http://schemas.microsoft.com/office/word/2010/wordml" xmlns:wpg="http://schemas.microsoft.com/office/word/2010/wordprocessingGroup" xmlns:wpi="http://schemas.microsoft.com/office/word/2010/wordprocessingInk" xmlns:wne="http://schemas.microsoft.com/office/word/2006/wordml" xmlns:wps="http://schemas.microsoft.com/office/word/2010/wordprocessingShape" mc:Ignorable="w14 wp14">
-  <w:p>
-    <w:pPr>
-      <w:pStyle w:val="Rodap"/>
-    </w:pPr>
-  </w:p>
-</w:ftr>
-</file>
-
-<file path=word/footer2.xml><?xml version="1.0" encoding="utf-8"?>
 <w:ftr xmlns:wpc="http://schemas.microsoft.com/office/word/2010/wordprocessingCanvas" xmlns:mc="http://schemas.openxmlformats.org/markup-compatibility/2006" xmlns:o="urn:schemas-microsoft-com:office:office" xmlns:r="http://schemas.openxmlformats.org/officeDocument/2006/relationships" xmlns:m="http://schemas.openxmlformats.org/officeDocument/2006/math" xmlns:v="urn:schemas-microsoft-com:vml" xmlns:wp14="http://schemas.microsoft.com/office/word/2010/wordprocessingDrawing" xmlns:wp="http://schemas.openxmlformats.org/drawingml/2006/wordprocessingDrawing" xmlns:w10="urn:schemas-microsoft-com:office:word" xmlns:w="http://schemas.openxmlformats.org/wordprocessingml/2006/main" xmlns:w14="http://schemas.microsoft.com/office/word/2010/wordml" xmlns:wpg="http://schemas.microsoft.com/office/word/2010/wordprocessingGroup" xmlns:wpi="http://schemas.microsoft.com/office/word/2010/wordprocessingInk" xmlns:wne="http://schemas.microsoft.com/office/word/2006/wordml" xmlns:wps="http://schemas.microsoft.com/office/word/2010/wordprocessingShape" mc:Ignorable="w14 wp14">
   <w:p>
     <w:pPr>
@@ -1266,16 +1465,6 @@
 </w:ftr>
 </file>
 
-<file path=word/footer3.xml><?xml version="1.0" encoding="utf-8"?>
-<w:ftr xmlns:wpc="http://schemas.microsoft.com/office/word/2010/wordprocessingCanvas" xmlns:mc="http://schemas.openxmlformats.org/markup-compatibility/2006" xmlns:o="urn:schemas-microsoft-com:office:office" xmlns:r="http://schemas.openxmlformats.org/officeDocument/2006/relationships" xmlns:m="http://schemas.openxmlformats.org/officeDocument/2006/math" xmlns:v="urn:schemas-microsoft-com:vml" xmlns:wp14="http://schemas.microsoft.com/office/word/2010/wordprocessingDrawing" xmlns:wp="http://schemas.openxmlformats.org/drawingml/2006/wordprocessingDrawing" xmlns:w10="urn:schemas-microsoft-com:office:word" xmlns:w="http://schemas.openxmlformats.org/wordprocessingml/2006/main" xmlns:w14="http://schemas.microsoft.com/office/word/2010/wordml" xmlns:wpg="http://schemas.microsoft.com/office/word/2010/wordprocessingGroup" xmlns:wpi="http://schemas.microsoft.com/office/word/2010/wordprocessingInk" xmlns:wne="http://schemas.microsoft.com/office/word/2006/wordml" xmlns:wps="http://schemas.microsoft.com/office/word/2010/wordprocessingShape" mc:Ignorable="w14 wp14">
-  <w:p>
-    <w:pPr>
-      <w:pStyle w:val="Rodap"/>
-    </w:pPr>
-  </w:p>
-</w:ftr>
-</file>
-
 <file path=word/footnotes.xml><?xml version="1.0" encoding="utf-8"?>
 <w:footnotes xmlns:wpc="http://schemas.microsoft.com/office/word/2010/wordprocessingCanvas" xmlns:mc="http://schemas.openxmlformats.org/markup-compatibility/2006" xmlns:o="urn:schemas-microsoft-com:office:office" xmlns:r="http://schemas.openxmlformats.org/officeDocument/2006/relationships" xmlns:m="http://schemas.openxmlformats.org/officeDocument/2006/math" xmlns:v="urn:schemas-microsoft-com:vml" xmlns:wp14="http://schemas.microsoft.com/office/word/2010/wordprocessingDrawing" xmlns:wp="http://schemas.openxmlformats.org/drawingml/2006/wordprocessingDrawing" xmlns:w10="urn:schemas-microsoft-com:office:word" xmlns:w="http://schemas.openxmlformats.org/wordprocessingml/2006/main" xmlns:w14="http://schemas.microsoft.com/office/word/2010/wordml" xmlns:wpg="http://schemas.microsoft.com/office/word/2010/wordprocessingGroup" xmlns:wpi="http://schemas.microsoft.com/office/word/2010/wordprocessingInk" xmlns:wne="http://schemas.microsoft.com/office/word/2006/wordml" xmlns:wps="http://schemas.microsoft.com/office/word/2010/wordprocessingShape" mc:Ignorable="w14 wp14">
   <w:footnote w:type="separator" w:id="-1">
@@ -1302,16 +1491,6 @@
 </file>
 
 <file path=word/header1.xml><?xml version="1.0" encoding="utf-8"?>
-<w:hdr xmlns:wpc="http://schemas.microsoft.com/office/word/2010/wordprocessingCanvas" xmlns:mc="http://schemas.openxmlformats.org/markup-compatibility/2006" xmlns:o="urn:schemas-microsoft-com:office:office" xmlns:r="http://schemas.openxmlformats.org/officeDocument/2006/relationships" xmlns:m="http://schemas.openxmlformats.org/officeDocument/2006/math" xmlns:v="urn:schemas-microsoft-com:vml" xmlns:wp14="http://schemas.microsoft.com/office/word/2010/wordprocessingDrawing" xmlns:wp="http://schemas.openxmlformats.org/drawingml/2006/wordprocessingDrawing" xmlns:w10="urn:schemas-microsoft-com:office:word" xmlns:w="http://schemas.openxmlformats.org/wordprocessingml/2006/main" xmlns:w14="http://schemas.microsoft.com/office/word/2010/wordml" xmlns:wpg="http://schemas.microsoft.com/office/word/2010/wordprocessingGroup" xmlns:wpi="http://schemas.microsoft.com/office/word/2010/wordprocessingInk" xmlns:wne="http://schemas.microsoft.com/office/word/2006/wordml" xmlns:wps="http://schemas.microsoft.com/office/word/2010/wordprocessingShape" mc:Ignorable="w14 wp14">
-  <w:p>
-    <w:pPr>
-      <w:pStyle w:val="Cabealho"/>
-    </w:pPr>
-  </w:p>
-</w:hdr>
-</file>
-
-<file path=word/header2.xml><?xml version="1.0" encoding="utf-8"?>
 <w:hdr xmlns:wpc="http://schemas.microsoft.com/office/word/2010/wordprocessingCanvas" xmlns:mc="http://schemas.openxmlformats.org/markup-compatibility/2006" xmlns:o="urn:schemas-microsoft-com:office:office" xmlns:r="http://schemas.openxmlformats.org/officeDocument/2006/relationships" xmlns:m="http://schemas.openxmlformats.org/officeDocument/2006/math" xmlns:v="urn:schemas-microsoft-com:vml" xmlns:wp14="http://schemas.microsoft.com/office/word/2010/wordprocessingDrawing" xmlns:wp="http://schemas.openxmlformats.org/drawingml/2006/wordprocessingDrawing" xmlns:w10="urn:schemas-microsoft-com:office:word" xmlns:w="http://schemas.openxmlformats.org/wordprocessingml/2006/main" xmlns:w14="http://schemas.microsoft.com/office/word/2010/wordml" xmlns:wpg="http://schemas.microsoft.com/office/word/2010/wordprocessingGroup" xmlns:wpi="http://schemas.microsoft.com/office/word/2010/wordprocessingInk" xmlns:wne="http://schemas.microsoft.com/office/word/2006/wordml" xmlns:wps="http://schemas.microsoft.com/office/word/2010/wordprocessingShape" mc:Ignorable="w14 wp14">
   <w:tbl>
     <w:tblPr>
@@ -1457,182 +1636,6 @@
       </w:tc>
     </w:tr>
   </w:tbl>
-  <w:p>
-    <w:pPr>
-      <w:spacing w:after="0"/>
-      <w:rPr>
-        <w:sz w:val="18"/>
-        <w:szCs w:val="18"/>
-      </w:rPr>
-    </w:pPr>
-  </w:p>
-  <w:tbl>
-    <w:tblPr>
-      <w:tblStyle w:val="Tabelacomgrade"/>
-      <w:tblW w:w="10632" w:type="dxa"/>
-      <w:tblInd w:w="-1139" w:type="dxa"/>
-      <w:tblBorders>
-        <w:top w:val="none" w:sz="0" w:space="0" w:color="auto"/>
-        <w:left w:val="none" w:sz="0" w:space="0" w:color="auto"/>
-        <w:bottom w:val="none" w:sz="0" w:space="0" w:color="auto"/>
-        <w:right w:val="none" w:sz="0" w:space="0" w:color="auto"/>
-        <w:insideH w:val="none" w:sz="0" w:space="0" w:color="auto"/>
-        <w:insideV w:val="none" w:sz="0" w:space="0" w:color="auto"/>
-      </w:tblBorders>
-      <w:tblLook w:val="04A0" w:firstRow="1" w:lastRow="0" w:firstColumn="1" w:lastColumn="0" w:noHBand="0" w:noVBand="1"/>
-    </w:tblPr>
-    <w:tblGrid>
-      <w:gridCol w:w="5670"/>
-      <w:gridCol w:w="4962"/>
-    </w:tblGrid>
-    <w:tr>
-      <w:tc>
-        <w:tcPr>
-          <w:tcW w:w="10632" w:type="dxa"/>
-          <w:gridSpan w:val="2"/>
-        </w:tcPr>
-        <w:p>
-          <w:pPr>
-            <w:jc w:val="center"/>
-            <w:rPr>
-              <w:sz w:val="18"/>
-              <w:szCs w:val="18"/>
-            </w:rPr>
-          </w:pPr>
-          <w:r>
-            <w:rPr>
-              <w:sz w:val="18"/>
-              <w:szCs w:val="18"/>
-            </w:rPr>
-            <w:t>Atualização d</w:t>
-          </w:r>
-          <w:r>
-            <w:rPr>
-              <w:sz w:val="18"/>
-              <w:szCs w:val="18"/>
-            </w:rPr>
-            <w:t>o</w:t>
-          </w:r>
-          <w:r>
-            <w:rPr>
-              <w:sz w:val="18"/>
-              <w:szCs w:val="18"/>
-            </w:rPr>
-            <w:t xml:space="preserve"> </w:t>
-          </w:r>
-          <w:r>
-            <w:rPr>
-              <w:sz w:val="18"/>
-              <w:szCs w:val="18"/>
-            </w:rPr>
-            <w:t xml:space="preserve">Faturamento Sobre amortizações referente </w:t>
-          </w:r>
-          <w:proofErr w:type="gramStart"/>
-          <w:r>
-            <w:rPr>
-              <w:sz w:val="18"/>
-              <w:szCs w:val="18"/>
-            </w:rPr>
-            <w:t>a</w:t>
-          </w:r>
-          <w:proofErr w:type="gramEnd"/>
-          <w:r>
-            <w:rPr>
-              <w:sz w:val="18"/>
-              <w:szCs w:val="18"/>
-            </w:rPr>
-            <w:t xml:space="preserve"> vigência de {{ </w:t>
-          </w:r>
-          <w:proofErr w:type="spellStart"/>
-          <w:r>
-            <w:rPr>
-              <w:sz w:val="18"/>
-              <w:szCs w:val="18"/>
-            </w:rPr>
-            <w:t>inicio_vigencia</w:t>
-          </w:r>
-          <w:proofErr w:type="spellEnd"/>
-          <w:r>
-            <w:rPr>
-              <w:sz w:val="18"/>
-              <w:szCs w:val="18"/>
-            </w:rPr>
-            <w:t xml:space="preserve"> }} a {{ </w:t>
-          </w:r>
-          <w:proofErr w:type="spellStart"/>
-          <w:r>
-            <w:rPr>
-              <w:sz w:val="18"/>
-              <w:szCs w:val="18"/>
-            </w:rPr>
-            <w:t>final_vigencia</w:t>
-          </w:r>
-          <w:proofErr w:type="spellEnd"/>
-          <w:r>
-            <w:rPr>
-              <w:sz w:val="18"/>
-              <w:szCs w:val="18"/>
-            </w:rPr>
-            <w:t xml:space="preserve"> }}</w:t>
-          </w:r>
-        </w:p>
-        <w:p>
-          <w:pPr>
-            <w:jc w:val="center"/>
-            <w:rPr>
-              <w:sz w:val="18"/>
-              <w:szCs w:val="18"/>
-            </w:rPr>
-          </w:pPr>
-          <w:r>
-            <w:rPr>
-              <w:sz w:val="18"/>
-              <w:szCs w:val="18"/>
-            </w:rPr>
-            <w:t>Faturamento: {{ versao }}</w:t>
-          </w:r>
-        </w:p>
-      </w:tc>
-    </w:tr>
-    <w:tr>
-      <w:tc>
-        <w:tcPr>
-          <w:tcW w:w="5670" w:type="dxa"/>
-        </w:tcPr>
-        <w:p>
-          <w:pPr>
-            <w:rPr>
-              <w:sz w:val="18"/>
-              <w:szCs w:val="18"/>
-            </w:rPr>
-          </w:pPr>
-        </w:p>
-      </w:tc>
-      <w:tc>
-        <w:tcPr>
-          <w:tcW w:w="4962" w:type="dxa"/>
-        </w:tcPr>
-        <w:p>
-          <w:pPr>
-            <w:rPr>
-              <w:sz w:val="18"/>
-              <w:szCs w:val="18"/>
-            </w:rPr>
-          </w:pPr>
-        </w:p>
-      </w:tc>
-    </w:tr>
-  </w:tbl>
-  <w:p>
-    <w:pPr>
-      <w:pStyle w:val="Cabealho"/>
-    </w:pPr>
-  </w:p>
-</w:hdr>
-</file>
-
-<file path=word/header3.xml><?xml version="1.0" encoding="utf-8"?>
-<w:hdr xmlns:wpc="http://schemas.microsoft.com/office/word/2010/wordprocessingCanvas" xmlns:mc="http://schemas.openxmlformats.org/markup-compatibility/2006" xmlns:o="urn:schemas-microsoft-com:office:office" xmlns:r="http://schemas.openxmlformats.org/officeDocument/2006/relationships" xmlns:m="http://schemas.openxmlformats.org/officeDocument/2006/math" xmlns:v="urn:schemas-microsoft-com:vml" xmlns:wp14="http://schemas.microsoft.com/office/word/2010/wordprocessingDrawing" xmlns:wp="http://schemas.openxmlformats.org/drawingml/2006/wordprocessingDrawing" xmlns:w10="urn:schemas-microsoft-com:office:word" xmlns:w="http://schemas.openxmlformats.org/wordprocessingml/2006/main" xmlns:w14="http://schemas.microsoft.com/office/word/2010/wordml" xmlns:wpg="http://schemas.microsoft.com/office/word/2010/wordprocessingGroup" xmlns:wpi="http://schemas.microsoft.com/office/word/2010/wordprocessingInk" xmlns:wne="http://schemas.microsoft.com/office/word/2006/wordml" xmlns:wps="http://schemas.microsoft.com/office/word/2010/wordprocessingShape" mc:Ignorable="w14 wp14">
   <w:p>
     <w:pPr>
       <w:pStyle w:val="Cabealho"/>
@@ -3617,7 +3620,7 @@
 </file>
 
 <file path=customXml/itemProps1.xml><?xml version="1.0" encoding="utf-8"?>
-<ds:datastoreItem xmlns:ds="http://schemas.openxmlformats.org/officeDocument/2006/customXml" ds:itemID="{FF2823AC-B946-4E3D-A564-EAFF2C87CA0B}">
+<ds:datastoreItem xmlns:ds="http://schemas.openxmlformats.org/officeDocument/2006/customXml" ds:itemID="{0EC7DBEE-FB07-41F0-A047-A27514690AB2}">
   <ds:schemaRefs>
     <ds:schemaRef ds:uri="http://schemas.openxmlformats.org/officeDocument/2006/bibliography"/>
   </ds:schemaRefs>

</xml_diff>